<commit_message>
vault backup: 2024-11-01 19:49:31
</commit_message>
<xml_diff>
--- a/Centennial/Term 1/COMM College Communications 2/Argument Essay Writings/Pre-Drafting Assignment Two Template.docx
+++ b/Centennial/Term 1/COMM College Communications 2/Argument Essay Writings/Pre-Drafting Assignment Two Template.docx
@@ -32,23 +32,7 @@
           <w:sz w:val="24"/>
           <w:szCs w:val="24"/>
         </w:rPr>
-        <w:t xml:space="preserve">Complete the following tasks by following along in Units 6, 7 and 8 of the </w:t>
-      </w:r>
-      <w:proofErr w:type="gramStart"/>
-      <w:r>
-        <w:rPr>
-          <w:sz w:val="24"/>
-          <w:szCs w:val="24"/>
-        </w:rPr>
-        <w:t>course</w:t>
-      </w:r>
-      <w:proofErr w:type="gramEnd"/>
-      <w:r>
-        <w:rPr>
-          <w:sz w:val="24"/>
-          <w:szCs w:val="24"/>
-        </w:rPr>
-        <w:t>.</w:t>
+        <w:t>Complete the following tasks by following along in Units 6, 7 and 8 of the course.</w:t>
       </w:r>
     </w:p>
     <w:p>
@@ -186,6 +170,56 @@
           <w:szCs w:val="24"/>
         </w:rPr>
       </w:pPr>
+      <w:r>
+        <w:rPr>
+          <w:sz w:val="24"/>
+          <w:szCs w:val="24"/>
+        </w:rPr>
+        <w:t>In “Why Social Media is Ruining Your Relationships” by Katherine Ormerod, published on October 16</w:t>
+      </w:r>
+      <w:r>
+        <w:rPr>
+          <w:sz w:val="24"/>
+          <w:szCs w:val="24"/>
+          <w:vertAlign w:val="superscript"/>
+        </w:rPr>
+        <w:t>th</w:t>
+      </w:r>
+      <w:r>
+        <w:rPr>
+          <w:sz w:val="24"/>
+          <w:szCs w:val="24"/>
+        </w:rPr>
+        <w:t xml:space="preserve">, 2018, </w:t>
+      </w:r>
+      <w:r>
+        <w:rPr>
+          <w:sz w:val="24"/>
+          <w:szCs w:val="24"/>
+        </w:rPr>
+        <w:t>Ormerod</w:t>
+      </w:r>
+      <w:r>
+        <w:rPr>
+          <w:sz w:val="24"/>
+          <w:szCs w:val="24"/>
+        </w:rPr>
+        <w:t xml:space="preserve"> discusses how social media negatively affects our relationships.</w:t>
+      </w:r>
+      <w:r>
+        <w:rPr>
+          <w:sz w:val="24"/>
+          <w:szCs w:val="24"/>
+        </w:rPr>
+        <w:t xml:space="preserve"> </w:t>
+      </w:r>
+      <w:r>
+        <w:rPr>
+          <w:sz w:val="24"/>
+          <w:szCs w:val="24"/>
+        </w:rPr>
+        <w:t xml:space="preserve">She claims that social media platforms makes us feel like we are connected with one another, but the </w:t>
+      </w:r>
     </w:p>
     <w:p>
       <w:pPr>
@@ -304,7 +338,6 @@
         <w:rPr>
           <w:b/>
         </w:rPr>
-        <w:lastRenderedPageBreak/>
         <w:t>Unit 7</w:t>
       </w:r>
     </w:p>
@@ -936,6 +969,7 @@
           <w:szCs w:val="24"/>
           <w:lang w:val="en-CA"/>
         </w:rPr>
+        <w:lastRenderedPageBreak/>
         <w:t>Publisher: </w:t>
       </w:r>
       <w:r>
@@ -1002,7 +1036,6 @@
           <w:szCs w:val="24"/>
           <w:lang w:val="en-CA"/>
         </w:rPr>
-        <w:lastRenderedPageBreak/>
         <w:t xml:space="preserve">URL: </w:t>
       </w:r>
       <w:r>
@@ -1128,27 +1161,7 @@
           <w:szCs w:val="24"/>
           <w:lang w:val="en-CA"/>
         </w:rPr>
-        <w:t xml:space="preserve">, </w:t>
-      </w:r>
-      <w:proofErr w:type="gramStart"/>
-      <w:r>
-        <w:rPr>
-          <w:rFonts w:eastAsia="Times New Roman"/>
-          <w:sz w:val="24"/>
-          <w:szCs w:val="24"/>
-          <w:lang w:val="en-CA"/>
-        </w:rPr>
-        <w:t>Silje ;</w:t>
-      </w:r>
-      <w:proofErr w:type="gramEnd"/>
-      <w:r>
-        <w:rPr>
-          <w:rFonts w:eastAsia="Times New Roman"/>
-          <w:sz w:val="24"/>
-          <w:szCs w:val="24"/>
-          <w:lang w:val="en-CA"/>
-        </w:rPr>
-        <w:t xml:space="preserve"> Bjørklund, Oda ; Valkenburg, Patti ; Nesi, Jacqueline ; </w:t>
+        <w:t xml:space="preserve">, Silje ; Bjørklund, Oda ; Valkenburg, Patti ; Nesi, Jacqueline ; </w:t>
       </w:r>
       <w:proofErr w:type="spellStart"/>
       <w:r>
@@ -1423,27 +1436,7 @@
           <w:szCs w:val="24"/>
           <w:lang w:val="en-CA"/>
         </w:rPr>
-        <w:t xml:space="preserve">Bouffard, </w:t>
-      </w:r>
-      <w:proofErr w:type="gramStart"/>
-      <w:r>
-        <w:rPr>
-          <w:rFonts w:eastAsia="Times New Roman"/>
-          <w:sz w:val="24"/>
-          <w:szCs w:val="24"/>
-          <w:lang w:val="en-CA"/>
-        </w:rPr>
-        <w:t>Skye ;</w:t>
-      </w:r>
-      <w:proofErr w:type="gramEnd"/>
-      <w:r>
-        <w:rPr>
-          <w:rFonts w:eastAsia="Times New Roman"/>
-          <w:sz w:val="24"/>
-          <w:szCs w:val="24"/>
-          <w:lang w:val="en-CA"/>
-        </w:rPr>
-        <w:t xml:space="preserve"> Giglio, Deanna ; Zheng, Zane</w:t>
+        <w:t>Bouffard, Skye ; Giglio, Deanna ; Zheng, Zane</w:t>
       </w:r>
     </w:p>
     <w:p>
@@ -1687,27 +1680,7 @@
           <w:szCs w:val="24"/>
           <w:lang w:val="en-CA"/>
         </w:rPr>
-        <w:t xml:space="preserve">Hoffner, Cynthia </w:t>
-      </w:r>
-      <w:proofErr w:type="gramStart"/>
-      <w:r>
-        <w:rPr>
-          <w:rFonts w:eastAsia="Times New Roman"/>
-          <w:sz w:val="24"/>
-          <w:szCs w:val="24"/>
-          <w:lang w:val="en-CA"/>
-        </w:rPr>
-        <w:t>A. ;</w:t>
-      </w:r>
-      <w:proofErr w:type="gramEnd"/>
-      <w:r>
-        <w:rPr>
-          <w:rFonts w:eastAsia="Times New Roman"/>
-          <w:sz w:val="24"/>
-          <w:szCs w:val="24"/>
-          <w:lang w:val="en-CA"/>
-        </w:rPr>
-        <w:t xml:space="preserve"> Bond, Bradley J.</w:t>
+        <w:t>Hoffner, Cynthia A. ; Bond, Bradley J.</w:t>
       </w:r>
     </w:p>
     <w:p>

</xml_diff>

<commit_message>
vault backup: 2024-11-02 16:21:15
</commit_message>
<xml_diff>
--- a/Centennial/Term 1/COMM College Communications 2/Argument Essay Writings/Pre-Drafting Assignment Two Template.docx
+++ b/Centennial/Term 1/COMM College Communications 2/Argument Essay Writings/Pre-Drafting Assignment Two Template.docx
@@ -218,7 +218,35 @@
           <w:sz w:val="24"/>
           <w:szCs w:val="24"/>
         </w:rPr>
-        <w:t xml:space="preserve">She claims that social media platforms makes us feel like we are connected with one another, but the </w:t>
+        <w:t xml:space="preserve">She claims that social media platforms </w:t>
+      </w:r>
+      <w:r>
+        <w:rPr>
+          <w:sz w:val="24"/>
+          <w:szCs w:val="24"/>
+        </w:rPr>
+        <w:t>make</w:t>
+      </w:r>
+      <w:r>
+        <w:rPr>
+          <w:sz w:val="24"/>
+          <w:szCs w:val="24"/>
+        </w:rPr>
+        <w:t xml:space="preserve"> us feel like we are connected with one another, but the </w:t>
+      </w:r>
+      <w:r>
+        <w:rPr>
+          <w:sz w:val="24"/>
+          <w:szCs w:val="24"/>
+        </w:rPr>
+        <w:t xml:space="preserve">nature of social media interactions lacks depth. Ormerod highlights the differences between actively engaging with others online and observing without interacting. The latter often results in feelings of inadequacy or loneliness. Ormerod’s argument </w:t>
+      </w:r>
+      <w:r>
+        <w:rPr>
+          <w:sz w:val="24"/>
+          <w:szCs w:val="24"/>
+        </w:rPr>
+        <w:t>is that social media intrinsically prioritizes the number of connections someone has over the quality of those connections which makes forming and maintaining meaningful relationships with close friends, family, and partners more difficult.</w:t>
       </w:r>
     </w:p>
     <w:p>
@@ -264,6 +292,51 @@
       </w:pPr>
       <w:bookmarkStart w:id="3" w:name="_g1pagej8aq97" w:colFirst="0" w:colLast="0"/>
       <w:bookmarkEnd w:id="3"/>
+      <w:r>
+        <w:rPr>
+          <w:sz w:val="24"/>
+          <w:szCs w:val="24"/>
+        </w:rPr>
+        <w:t xml:space="preserve">Ormerod’s argument is </w:t>
+      </w:r>
+      <w:r>
+        <w:rPr>
+          <w:sz w:val="24"/>
+          <w:szCs w:val="24"/>
+        </w:rPr>
+        <w:t xml:space="preserve">well-thought-out and logical. Relevant research is used, such as Dunbar’s theory on the number of relationships a person can manage. Dunbar’s theory backs up her point that social media leads to more surface-level connections. This reasoning is sound as it is </w:t>
+      </w:r>
+      <w:r>
+        <w:rPr>
+          <w:sz w:val="24"/>
+          <w:szCs w:val="24"/>
+        </w:rPr>
+        <w:t xml:space="preserve">a common experience for people to feel more fulfilled by real </w:t>
+      </w:r>
+      <w:r>
+        <w:rPr>
+          <w:sz w:val="24"/>
+          <w:szCs w:val="24"/>
+        </w:rPr>
+        <w:lastRenderedPageBreak/>
+        <w:t xml:space="preserve">conversations over scrolling through online content. The argument is grounded in real-world examples, specifically on how social media shapes our </w:t>
+      </w:r>
+      <w:proofErr w:type="spellStart"/>
+      <w:r>
+        <w:rPr>
+          <w:sz w:val="24"/>
+          <w:szCs w:val="24"/>
+        </w:rPr>
+        <w:t>behaviour</w:t>
+      </w:r>
+      <w:proofErr w:type="spellEnd"/>
+      <w:r>
+        <w:rPr>
+          <w:sz w:val="24"/>
+          <w:szCs w:val="24"/>
+        </w:rPr>
+        <w:t xml:space="preserve">, and with this portrayal it is likely that many will agree with Ormerod’s negative viewpoint on digital interactions. </w:t>
+      </w:r>
     </w:p>
     <w:p>
       <w:pPr>
@@ -574,6 +647,7 @@
       <w:bookmarkStart w:id="8" w:name="_u4xwcpy477ok" w:colFirst="0" w:colLast="0"/>
       <w:bookmarkEnd w:id="8"/>
       <w:r>
+        <w:lastRenderedPageBreak/>
         <w:t>Locate Sources</w:t>
       </w:r>
       <w:r>
@@ -969,7 +1043,6 @@
           <w:szCs w:val="24"/>
           <w:lang w:val="en-CA"/>
         </w:rPr>
-        <w:lastRenderedPageBreak/>
         <w:t>Publisher: </w:t>
       </w:r>
       <w:r>
@@ -1596,6 +1669,7 @@
           <w:u w:val="single"/>
           <w:lang w:val="en-CA"/>
         </w:rPr>
+        <w:lastRenderedPageBreak/>
         <w:t>Source #4</w:t>
       </w:r>
     </w:p>
@@ -1853,7 +1927,6 @@
       <w:bookmarkStart w:id="10" w:name="_ac0umsbhpuyx" w:colFirst="0" w:colLast="0"/>
       <w:bookmarkEnd w:id="10"/>
       <w:r>
-        <w:lastRenderedPageBreak/>
         <w:t>Annotated Bibliography</w:t>
       </w:r>
     </w:p>

</xml_diff>

<commit_message>
vault backup: 2024-11-02 18:16:12
</commit_message>
<xml_diff>
--- a/Centennial/Term 1/COMM College Communications 2/Argument Essay Writings/Pre-Drafting Assignment Two Template.docx
+++ b/Centennial/Term 1/COMM College Communications 2/Argument Essay Writings/Pre-Drafting Assignment Two Template.docx
@@ -32,7 +32,23 @@
           <w:sz w:val="24"/>
           <w:szCs w:val="24"/>
         </w:rPr>
-        <w:t>Complete the following tasks by following along in Units 6, 7 and 8 of the course.</w:t>
+        <w:t xml:space="preserve">Complete the following tasks by following along in Units 6, 7 and 8 of the </w:t>
+      </w:r>
+      <w:proofErr w:type="gramStart"/>
+      <w:r>
+        <w:rPr>
+          <w:sz w:val="24"/>
+          <w:szCs w:val="24"/>
+        </w:rPr>
+        <w:t>course</w:t>
+      </w:r>
+      <w:proofErr w:type="gramEnd"/>
+      <w:r>
+        <w:rPr>
+          <w:sz w:val="24"/>
+          <w:szCs w:val="24"/>
+        </w:rPr>
+        <w:t>.</w:t>
       </w:r>
     </w:p>
     <w:p>
@@ -72,7 +88,23 @@
           <w:sz w:val="24"/>
           <w:szCs w:val="24"/>
         </w:rPr>
-        <w:t xml:space="preserve"> in order for the finished Research Essay to be accepted for full evaluation.</w:t>
+        <w:t xml:space="preserve"> </w:t>
+      </w:r>
+      <w:proofErr w:type="gramStart"/>
+      <w:r>
+        <w:rPr>
+          <w:sz w:val="24"/>
+          <w:szCs w:val="24"/>
+        </w:rPr>
+        <w:t>in order for</w:t>
+      </w:r>
+      <w:proofErr w:type="gramEnd"/>
+      <w:r>
+        <w:rPr>
+          <w:sz w:val="24"/>
+          <w:szCs w:val="24"/>
+        </w:rPr>
+        <w:t xml:space="preserve"> the finished Research Essay to be accepted for full evaluation.</w:t>
       </w:r>
     </w:p>
     <w:p>
@@ -103,11 +135,19 @@
       <w:r>
         <w:t xml:space="preserve">After choosing your source from the list provided in Unit 6, complete the following 3 tasks. Make sure to follow the directions and instructions </w:t>
       </w:r>
+      <w:proofErr w:type="gramStart"/>
       <w:r>
         <w:rPr>
           <w:b/>
         </w:rPr>
-        <w:t>in the Unit 6 course page (Choose &amp; Analyze a Source)</w:t>
+        <w:t>in</w:t>
+      </w:r>
+      <w:proofErr w:type="gramEnd"/>
+      <w:r>
+        <w:rPr>
+          <w:b/>
+        </w:rPr>
+        <w:t xml:space="preserve"> the Unit 6 course page (Choose &amp; Analyze a Source)</w:t>
       </w:r>
       <w:r>
         <w:t>.</w:t>
@@ -232,7 +272,23 @@
           <w:sz w:val="24"/>
           <w:szCs w:val="24"/>
         </w:rPr>
-        <w:t xml:space="preserve"> us feel like we are connected with one another, but the </w:t>
+        <w:t xml:space="preserve"> us feel like we </w:t>
+      </w:r>
+      <w:proofErr w:type="gramStart"/>
+      <w:r>
+        <w:rPr>
+          <w:sz w:val="24"/>
+          <w:szCs w:val="24"/>
+        </w:rPr>
+        <w:t>are connected with</w:t>
+      </w:r>
+      <w:proofErr w:type="gramEnd"/>
+      <w:r>
+        <w:rPr>
+          <w:sz w:val="24"/>
+          <w:szCs w:val="24"/>
+        </w:rPr>
+        <w:t xml:space="preserve"> one another, but the </w:t>
       </w:r>
       <w:r>
         <w:rPr>
@@ -376,6 +432,27 @@
           <w:szCs w:val="24"/>
         </w:rPr>
       </w:pPr>
+      <w:r>
+        <w:rPr>
+          <w:sz w:val="24"/>
+          <w:szCs w:val="24"/>
+        </w:rPr>
+        <w:t xml:space="preserve">Ormerod’s argument is strong, </w:t>
+      </w:r>
+      <w:r>
+        <w:rPr>
+          <w:sz w:val="24"/>
+          <w:szCs w:val="24"/>
+        </w:rPr>
+        <w:t xml:space="preserve">but not without </w:t>
+      </w:r>
+      <w:r>
+        <w:rPr>
+          <w:sz w:val="24"/>
+          <w:szCs w:val="24"/>
+        </w:rPr>
+        <w:t xml:space="preserve">flaws. </w:t>
+      </w:r>
     </w:p>
     <w:p>
       <w:pPr>
@@ -858,8 +935,20 @@
           <w:u w:val="single"/>
           <w:lang w:val="en-CA"/>
         </w:rPr>
-        <w:t xml:space="preserve"> of which must be academic/ peer-reviewed</w:t>
-      </w:r>
+        <w:t xml:space="preserve"> of which must be academic/ </w:t>
+      </w:r>
+      <w:proofErr w:type="gramStart"/>
+      <w:r>
+        <w:rPr>
+          <w:rFonts w:eastAsia="Times New Roman"/>
+          <w:sz w:val="24"/>
+          <w:szCs w:val="24"/>
+          <w:u w:val="single"/>
+          <w:lang w:val="en-CA"/>
+        </w:rPr>
+        <w:t>peer-reviewed</w:t>
+      </w:r>
+      <w:proofErr w:type="gramEnd"/>
       <w:r>
         <w:rPr>
           <w:rFonts w:eastAsia="Times New Roman"/>
@@ -1234,7 +1323,27 @@
           <w:szCs w:val="24"/>
           <w:lang w:val="en-CA"/>
         </w:rPr>
-        <w:t xml:space="preserve">, Silje ; Bjørklund, Oda ; Valkenburg, Patti ; Nesi, Jacqueline ; </w:t>
+        <w:t xml:space="preserve">, </w:t>
+      </w:r>
+      <w:proofErr w:type="gramStart"/>
+      <w:r>
+        <w:rPr>
+          <w:rFonts w:eastAsia="Times New Roman"/>
+          <w:sz w:val="24"/>
+          <w:szCs w:val="24"/>
+          <w:lang w:val="en-CA"/>
+        </w:rPr>
+        <w:t>Silje ;</w:t>
+      </w:r>
+      <w:proofErr w:type="gramEnd"/>
+      <w:r>
+        <w:rPr>
+          <w:rFonts w:eastAsia="Times New Roman"/>
+          <w:sz w:val="24"/>
+          <w:szCs w:val="24"/>
+          <w:lang w:val="en-CA"/>
+        </w:rPr>
+        <w:t xml:space="preserve"> Bjørklund, Oda ; Valkenburg, Patti ; Nesi, Jacqueline ; </w:t>
       </w:r>
       <w:proofErr w:type="spellStart"/>
       <w:r>
@@ -1509,7 +1618,27 @@
           <w:szCs w:val="24"/>
           <w:lang w:val="en-CA"/>
         </w:rPr>
-        <w:t>Bouffard, Skye ; Giglio, Deanna ; Zheng, Zane</w:t>
+        <w:t xml:space="preserve">Bouffard, </w:t>
+      </w:r>
+      <w:proofErr w:type="gramStart"/>
+      <w:r>
+        <w:rPr>
+          <w:rFonts w:eastAsia="Times New Roman"/>
+          <w:sz w:val="24"/>
+          <w:szCs w:val="24"/>
+          <w:lang w:val="en-CA"/>
+        </w:rPr>
+        <w:t>Skye ;</w:t>
+      </w:r>
+      <w:proofErr w:type="gramEnd"/>
+      <w:r>
+        <w:rPr>
+          <w:rFonts w:eastAsia="Times New Roman"/>
+          <w:sz w:val="24"/>
+          <w:szCs w:val="24"/>
+          <w:lang w:val="en-CA"/>
+        </w:rPr>
+        <w:t xml:space="preserve"> Giglio, Deanna ; Zheng, Zane</w:t>
       </w:r>
     </w:p>
     <w:p>
@@ -1754,7 +1883,27 @@
           <w:szCs w:val="24"/>
           <w:lang w:val="en-CA"/>
         </w:rPr>
-        <w:t>Hoffner, Cynthia A. ; Bond, Bradley J.</w:t>
+        <w:t xml:space="preserve">Hoffner, Cynthia </w:t>
+      </w:r>
+      <w:proofErr w:type="gramStart"/>
+      <w:r>
+        <w:rPr>
+          <w:rFonts w:eastAsia="Times New Roman"/>
+          <w:sz w:val="24"/>
+          <w:szCs w:val="24"/>
+          <w:lang w:val="en-CA"/>
+        </w:rPr>
+        <w:t>A. ;</w:t>
+      </w:r>
+      <w:proofErr w:type="gramEnd"/>
+      <w:r>
+        <w:rPr>
+          <w:rFonts w:eastAsia="Times New Roman"/>
+          <w:sz w:val="24"/>
+          <w:szCs w:val="24"/>
+          <w:lang w:val="en-CA"/>
+        </w:rPr>
+        <w:t xml:space="preserve"> Bond, Bradley J.</w:t>
       </w:r>
     </w:p>
     <w:p>

</xml_diff>

<commit_message>
vault backup: 2024-11-02 20:16:13
</commit_message>
<xml_diff>
--- a/Centennial/Term 1/COMM College Communications 2/Argument Essay Writings/Pre-Drafting Assignment Two Template.docx
+++ b/Centennial/Term 1/COMM College Communications 2/Argument Essay Writings/Pre-Drafting Assignment Two Template.docx
@@ -32,23 +32,7 @@
           <w:sz w:val="24"/>
           <w:szCs w:val="24"/>
         </w:rPr>
-        <w:t xml:space="preserve">Complete the following tasks by following along in Units 6, 7 and 8 of the </w:t>
-      </w:r>
-      <w:proofErr w:type="gramStart"/>
-      <w:r>
-        <w:rPr>
-          <w:sz w:val="24"/>
-          <w:szCs w:val="24"/>
-        </w:rPr>
-        <w:t>course</w:t>
-      </w:r>
-      <w:proofErr w:type="gramEnd"/>
-      <w:r>
-        <w:rPr>
-          <w:sz w:val="24"/>
-          <w:szCs w:val="24"/>
-        </w:rPr>
-        <w:t>.</w:t>
+        <w:t>Complete the following tasks by following along in Units 6, 7 and 8 of the course.</w:t>
       </w:r>
     </w:p>
     <w:p>
@@ -88,23 +72,7 @@
           <w:sz w:val="24"/>
           <w:szCs w:val="24"/>
         </w:rPr>
-        <w:t xml:space="preserve"> </w:t>
-      </w:r>
-      <w:proofErr w:type="gramStart"/>
-      <w:r>
-        <w:rPr>
-          <w:sz w:val="24"/>
-          <w:szCs w:val="24"/>
-        </w:rPr>
-        <w:t>in order for</w:t>
-      </w:r>
-      <w:proofErr w:type="gramEnd"/>
-      <w:r>
-        <w:rPr>
-          <w:sz w:val="24"/>
-          <w:szCs w:val="24"/>
-        </w:rPr>
-        <w:t xml:space="preserve"> the finished Research Essay to be accepted for full evaluation.</w:t>
+        <w:t xml:space="preserve"> in order for the finished Research Essay to be accepted for full evaluation.</w:t>
       </w:r>
     </w:p>
     <w:p>
@@ -135,19 +103,11 @@
       <w:r>
         <w:t xml:space="preserve">After choosing your source from the list provided in Unit 6, complete the following 3 tasks. Make sure to follow the directions and instructions </w:t>
       </w:r>
-      <w:proofErr w:type="gramStart"/>
       <w:r>
         <w:rPr>
           <w:b/>
         </w:rPr>
-        <w:t>in</w:t>
-      </w:r>
-      <w:proofErr w:type="gramEnd"/>
-      <w:r>
-        <w:rPr>
-          <w:b/>
-        </w:rPr>
-        <w:t xml:space="preserve"> the Unit 6 course page (Choose &amp; Analyze a Source)</w:t>
+        <w:t>in the Unit 6 course page (Choose &amp; Analyze a Source)</w:t>
       </w:r>
       <w:r>
         <w:t>.</w:t>
@@ -272,23 +232,7 @@
           <w:sz w:val="24"/>
           <w:szCs w:val="24"/>
         </w:rPr>
-        <w:t xml:space="preserve"> us feel like we </w:t>
-      </w:r>
-      <w:proofErr w:type="gramStart"/>
-      <w:r>
-        <w:rPr>
-          <w:sz w:val="24"/>
-          <w:szCs w:val="24"/>
-        </w:rPr>
-        <w:t>are connected with</w:t>
-      </w:r>
-      <w:proofErr w:type="gramEnd"/>
-      <w:r>
-        <w:rPr>
-          <w:sz w:val="24"/>
-          <w:szCs w:val="24"/>
-        </w:rPr>
-        <w:t xml:space="preserve"> one another, but the </w:t>
+        <w:t xml:space="preserve"> us feel like we are connected with one another, but the </w:t>
       </w:r>
       <w:r>
         <w:rPr>
@@ -375,17 +319,8 @@
           <w:szCs w:val="24"/>
         </w:rPr>
         <w:lastRenderedPageBreak/>
-        <w:t xml:space="preserve">conversations over scrolling through online content. The argument is grounded in real-world examples, specifically on how social media shapes our </w:t>
-      </w:r>
-      <w:proofErr w:type="spellStart"/>
-      <w:r>
-        <w:rPr>
-          <w:sz w:val="24"/>
-          <w:szCs w:val="24"/>
-        </w:rPr>
-        <w:t>behaviour</w:t>
-      </w:r>
-      <w:proofErr w:type="spellEnd"/>
+        <w:t>conversations over scrolling through online content. The argument is grounded in real-world examples, specifically on how social media shapes our behaviour</w:t>
+      </w:r>
       <w:r>
         <w:rPr>
           <w:sz w:val="24"/>
@@ -451,7 +386,161 @@
           <w:sz w:val="24"/>
           <w:szCs w:val="24"/>
         </w:rPr>
-        <w:t xml:space="preserve">flaws. </w:t>
+        <w:t>flaws</w:t>
+      </w:r>
+      <w:r>
+        <w:rPr>
+          <w:sz w:val="24"/>
+          <w:szCs w:val="24"/>
+        </w:rPr>
+        <w:t xml:space="preserve">. It is possible that the issue is not intrinsic to social media, but with the way that people </w:t>
+      </w:r>
+      <w:r>
+        <w:rPr>
+          <w:sz w:val="24"/>
+          <w:szCs w:val="24"/>
+        </w:rPr>
+        <w:t>choose</w:t>
+      </w:r>
+      <w:r>
+        <w:rPr>
+          <w:sz w:val="24"/>
+          <w:szCs w:val="24"/>
+        </w:rPr>
+        <w:t xml:space="preserve"> to use social media.</w:t>
+      </w:r>
+      <w:r>
+        <w:rPr>
+          <w:sz w:val="24"/>
+          <w:szCs w:val="24"/>
+        </w:rPr>
+        <w:t xml:space="preserve"> </w:t>
+      </w:r>
+      <w:r>
+        <w:rPr>
+          <w:sz w:val="24"/>
+          <w:szCs w:val="24"/>
+        </w:rPr>
+        <w:t>While uncommon</w:t>
+      </w:r>
+      <w:r>
+        <w:rPr>
+          <w:sz w:val="24"/>
+          <w:szCs w:val="24"/>
+        </w:rPr>
+        <w:t xml:space="preserve"> in the latest generations</w:t>
+      </w:r>
+      <w:r>
+        <w:rPr>
+          <w:sz w:val="24"/>
+          <w:szCs w:val="24"/>
+        </w:rPr>
+        <w:t>, p</w:t>
+      </w:r>
+      <w:r>
+        <w:rPr>
+          <w:sz w:val="24"/>
+          <w:szCs w:val="24"/>
+        </w:rPr>
+        <w:t xml:space="preserve">eople </w:t>
+      </w:r>
+      <w:r>
+        <w:rPr>
+          <w:sz w:val="24"/>
+          <w:szCs w:val="24"/>
+        </w:rPr>
+        <w:t>can</w:t>
+      </w:r>
+      <w:r>
+        <w:rPr>
+          <w:sz w:val="24"/>
+          <w:szCs w:val="24"/>
+        </w:rPr>
+        <w:t xml:space="preserve"> use social media to maintain distant</w:t>
+      </w:r>
+      <w:r>
+        <w:rPr>
+          <w:sz w:val="24"/>
+          <w:szCs w:val="24"/>
+        </w:rPr>
+        <w:t xml:space="preserve"> and/ or </w:t>
+      </w:r>
+      <w:r>
+        <w:rPr>
+          <w:sz w:val="24"/>
+          <w:szCs w:val="24"/>
+        </w:rPr>
+        <w:t xml:space="preserve">personal relationships without </w:t>
+      </w:r>
+      <w:r>
+        <w:rPr>
+          <w:sz w:val="24"/>
+          <w:szCs w:val="24"/>
+        </w:rPr>
+        <w:t xml:space="preserve">succumbing to </w:t>
+      </w:r>
+      <w:r>
+        <w:rPr>
+          <w:sz w:val="24"/>
+          <w:szCs w:val="24"/>
+        </w:rPr>
+        <w:t>common,</w:t>
+      </w:r>
+      <w:r>
+        <w:rPr>
+          <w:sz w:val="24"/>
+          <w:szCs w:val="24"/>
+        </w:rPr>
+        <w:t xml:space="preserve"> </w:t>
+      </w:r>
+      <w:r>
+        <w:rPr>
+          <w:sz w:val="24"/>
+          <w:szCs w:val="24"/>
+        </w:rPr>
+        <w:t>shallow</w:t>
+      </w:r>
+      <w:r>
+        <w:rPr>
+          <w:sz w:val="24"/>
+          <w:szCs w:val="24"/>
+        </w:rPr>
+        <w:t>-in-nature</w:t>
+      </w:r>
+      <w:r>
+        <w:rPr>
+          <w:sz w:val="24"/>
+          <w:szCs w:val="24"/>
+        </w:rPr>
+        <w:t xml:space="preserve"> </w:t>
+      </w:r>
+      <w:r>
+        <w:rPr>
+          <w:sz w:val="24"/>
+          <w:szCs w:val="24"/>
+        </w:rPr>
+        <w:t>actions</w:t>
+      </w:r>
+      <w:r>
+        <w:rPr>
+          <w:sz w:val="24"/>
+          <w:szCs w:val="24"/>
+        </w:rPr>
+        <w:t>.</w:t>
+      </w:r>
+      <w:r>
+        <w:rPr>
+          <w:sz w:val="24"/>
+          <w:szCs w:val="24"/>
+        </w:rPr>
+        <w:t xml:space="preserve"> </w:t>
+      </w:r>
+      <w:r>
+        <w:rPr>
+          <w:sz w:val="24"/>
+          <w:szCs w:val="24"/>
+        </w:rPr>
+        <w:t xml:space="preserve">Family members who are across the world from one another is an example of how social media can make maintaining close relationships easier rather than harder. Family members will be able to see each other grow, what they have accomplished, what type of people they are becoming, and messaging in real time to stay up to date with the emotional side of any relationship. Time is also a factor that should be taken into consideration. You may not be </w:t>
       </w:r>
     </w:p>
     <w:p>
@@ -724,7 +813,6 @@
       <w:bookmarkStart w:id="8" w:name="_u4xwcpy477ok" w:colFirst="0" w:colLast="0"/>
       <w:bookmarkEnd w:id="8"/>
       <w:r>
-        <w:lastRenderedPageBreak/>
         <w:t>Locate Sources</w:t>
       </w:r>
       <w:r>
@@ -935,20 +1023,8 @@
           <w:u w:val="single"/>
           <w:lang w:val="en-CA"/>
         </w:rPr>
-        <w:t xml:space="preserve"> of which must be academic/ </w:t>
-      </w:r>
-      <w:proofErr w:type="gramStart"/>
-      <w:r>
-        <w:rPr>
-          <w:rFonts w:eastAsia="Times New Roman"/>
-          <w:sz w:val="24"/>
-          <w:szCs w:val="24"/>
-          <w:u w:val="single"/>
-          <w:lang w:val="en-CA"/>
-        </w:rPr>
-        <w:t>peer-reviewed</w:t>
-      </w:r>
-      <w:proofErr w:type="gramEnd"/>
+        <w:t xml:space="preserve"> of which must be academic/ peer-reviewed</w:t>
+      </w:r>
       <w:r>
         <w:rPr>
           <w:rFonts w:eastAsia="Times New Roman"/>
@@ -1064,19 +1140,8 @@
           <w:szCs w:val="24"/>
           <w:lang w:val="en-CA"/>
         </w:rPr>
-        <w:t xml:space="preserve">Brian S. Butler, Sabine </w:t>
-      </w:r>
-      <w:proofErr w:type="spellStart"/>
-      <w:r>
-        <w:rPr>
-          <w:rFonts w:eastAsia="Times New Roman"/>
-          <w:sz w:val="24"/>
-          <w:szCs w:val="24"/>
-          <w:lang w:val="en-CA"/>
-        </w:rPr>
-        <w:t>Matook</w:t>
-      </w:r>
-      <w:proofErr w:type="spellEnd"/>
+        <w:t>Brian S. Butler, Sabine Matook</w:t>
+      </w:r>
     </w:p>
     <w:p>
       <w:pPr>
@@ -1305,65 +1370,14 @@
         </w:rPr>
         <w:t>: </w:t>
       </w:r>
-      <w:proofErr w:type="spellStart"/>
-      <w:r>
-        <w:rPr>
-          <w:rFonts w:eastAsia="Times New Roman"/>
-          <w:sz w:val="24"/>
-          <w:szCs w:val="24"/>
-          <w:lang w:val="en-CA"/>
-        </w:rPr>
-        <w:t>Steinsbekk</w:t>
-      </w:r>
-      <w:proofErr w:type="spellEnd"/>
-      <w:r>
-        <w:rPr>
-          <w:rFonts w:eastAsia="Times New Roman"/>
-          <w:sz w:val="24"/>
-          <w:szCs w:val="24"/>
-          <w:lang w:val="en-CA"/>
-        </w:rPr>
-        <w:t xml:space="preserve">, </w:t>
-      </w:r>
-      <w:proofErr w:type="gramStart"/>
-      <w:r>
-        <w:rPr>
-          <w:rFonts w:eastAsia="Times New Roman"/>
-          <w:sz w:val="24"/>
-          <w:szCs w:val="24"/>
-          <w:lang w:val="en-CA"/>
-        </w:rPr>
-        <w:t>Silje ;</w:t>
-      </w:r>
-      <w:proofErr w:type="gramEnd"/>
-      <w:r>
-        <w:rPr>
-          <w:rFonts w:eastAsia="Times New Roman"/>
-          <w:sz w:val="24"/>
-          <w:szCs w:val="24"/>
-          <w:lang w:val="en-CA"/>
-        </w:rPr>
-        <w:t xml:space="preserve"> Bjørklund, Oda ; Valkenburg, Patti ; Nesi, Jacqueline ; </w:t>
-      </w:r>
-      <w:proofErr w:type="spellStart"/>
-      <w:r>
-        <w:rPr>
-          <w:rFonts w:eastAsia="Times New Roman"/>
-          <w:sz w:val="24"/>
-          <w:szCs w:val="24"/>
-          <w:lang w:val="en-CA"/>
-        </w:rPr>
-        <w:t>Wichstrøm</w:t>
-      </w:r>
-      <w:proofErr w:type="spellEnd"/>
-      <w:r>
-        <w:rPr>
-          <w:rFonts w:eastAsia="Times New Roman"/>
-          <w:sz w:val="24"/>
-          <w:szCs w:val="24"/>
-          <w:lang w:val="en-CA"/>
-        </w:rPr>
-        <w:t>, Lars</w:t>
+      <w:r>
+        <w:rPr>
+          <w:rFonts w:eastAsia="Times New Roman"/>
+          <w:sz w:val="24"/>
+          <w:szCs w:val="24"/>
+          <w:lang w:val="en-CA"/>
+        </w:rPr>
+        <w:t>Steinsbekk, Silje ; Bjørklund, Oda ; Valkenburg, Patti ; Nesi, Jacqueline ; Wichstrøm, Lars</w:t>
       </w:r>
     </w:p>
     <w:p>
@@ -1558,6 +1572,7 @@
           <w:szCs w:val="24"/>
           <w:lang w:val="en-CA"/>
         </w:rPr>
+        <w:lastRenderedPageBreak/>
         <w:t>Title: </w:t>
       </w:r>
       <w:r>
@@ -1618,27 +1633,7 @@
           <w:szCs w:val="24"/>
           <w:lang w:val="en-CA"/>
         </w:rPr>
-        <w:t xml:space="preserve">Bouffard, </w:t>
-      </w:r>
-      <w:proofErr w:type="gramStart"/>
-      <w:r>
-        <w:rPr>
-          <w:rFonts w:eastAsia="Times New Roman"/>
-          <w:sz w:val="24"/>
-          <w:szCs w:val="24"/>
-          <w:lang w:val="en-CA"/>
-        </w:rPr>
-        <w:t>Skye ;</w:t>
-      </w:r>
-      <w:proofErr w:type="gramEnd"/>
-      <w:r>
-        <w:rPr>
-          <w:rFonts w:eastAsia="Times New Roman"/>
-          <w:sz w:val="24"/>
-          <w:szCs w:val="24"/>
-          <w:lang w:val="en-CA"/>
-        </w:rPr>
-        <w:t xml:space="preserve"> Giglio, Deanna ; Zheng, Zane</w:t>
+        <w:t>Bouffard, Skye ; Giglio, Deanna ; Zheng, Zane</w:t>
       </w:r>
     </w:p>
     <w:p>
@@ -1798,7 +1793,6 @@
           <w:u w:val="single"/>
           <w:lang w:val="en-CA"/>
         </w:rPr>
-        <w:lastRenderedPageBreak/>
         <w:t>Source #4</w:t>
       </w:r>
     </w:p>
@@ -1883,27 +1877,7 @@
           <w:szCs w:val="24"/>
           <w:lang w:val="en-CA"/>
         </w:rPr>
-        <w:t xml:space="preserve">Hoffner, Cynthia </w:t>
-      </w:r>
-      <w:proofErr w:type="gramStart"/>
-      <w:r>
-        <w:rPr>
-          <w:rFonts w:eastAsia="Times New Roman"/>
-          <w:sz w:val="24"/>
-          <w:szCs w:val="24"/>
-          <w:lang w:val="en-CA"/>
-        </w:rPr>
-        <w:t>A. ;</w:t>
-      </w:r>
-      <w:proofErr w:type="gramEnd"/>
-      <w:r>
-        <w:rPr>
-          <w:rFonts w:eastAsia="Times New Roman"/>
-          <w:sz w:val="24"/>
-          <w:szCs w:val="24"/>
-          <w:lang w:val="en-CA"/>
-        </w:rPr>
-        <w:t xml:space="preserve"> Bond, Bradley J.</w:t>
+        <w:t>Hoffner, Cynthia A. ; Bond, Bradley J.</w:t>
       </w:r>
     </w:p>
     <w:p>

</xml_diff>

<commit_message>
vault backup: 2024-11-02 21:16:52
</commit_message>
<xml_diff>
--- a/Centennial/Term 1/COMM College Communications 2/Argument Essay Writings/Pre-Drafting Assignment Two Template.docx
+++ b/Centennial/Term 1/COMM College Communications 2/Argument Essay Writings/Pre-Drafting Assignment Two Template.docx
@@ -32,7 +32,23 @@
           <w:sz w:val="24"/>
           <w:szCs w:val="24"/>
         </w:rPr>
-        <w:t>Complete the following tasks by following along in Units 6, 7 and 8 of the course.</w:t>
+        <w:t xml:space="preserve">Complete the following tasks by following along in Units 6, 7 and 8 of the </w:t>
+      </w:r>
+      <w:proofErr w:type="gramStart"/>
+      <w:r>
+        <w:rPr>
+          <w:sz w:val="24"/>
+          <w:szCs w:val="24"/>
+        </w:rPr>
+        <w:t>course</w:t>
+      </w:r>
+      <w:proofErr w:type="gramEnd"/>
+      <w:r>
+        <w:rPr>
+          <w:sz w:val="24"/>
+          <w:szCs w:val="24"/>
+        </w:rPr>
+        <w:t>.</w:t>
       </w:r>
     </w:p>
     <w:p>
@@ -72,7 +88,23 @@
           <w:sz w:val="24"/>
           <w:szCs w:val="24"/>
         </w:rPr>
-        <w:t xml:space="preserve"> in order for the finished Research Essay to be accepted for full evaluation.</w:t>
+        <w:t xml:space="preserve"> </w:t>
+      </w:r>
+      <w:proofErr w:type="gramStart"/>
+      <w:r>
+        <w:rPr>
+          <w:sz w:val="24"/>
+          <w:szCs w:val="24"/>
+        </w:rPr>
+        <w:t>in order for</w:t>
+      </w:r>
+      <w:proofErr w:type="gramEnd"/>
+      <w:r>
+        <w:rPr>
+          <w:sz w:val="24"/>
+          <w:szCs w:val="24"/>
+        </w:rPr>
+        <w:t xml:space="preserve"> the finished Research Essay to be accepted for full evaluation.</w:t>
       </w:r>
     </w:p>
     <w:p>
@@ -103,11 +135,19 @@
       <w:r>
         <w:t xml:space="preserve">After choosing your source from the list provided in Unit 6, complete the following 3 tasks. Make sure to follow the directions and instructions </w:t>
       </w:r>
+      <w:proofErr w:type="gramStart"/>
       <w:r>
         <w:rPr>
           <w:b/>
         </w:rPr>
-        <w:t>in the Unit 6 course page (Choose &amp; Analyze a Source)</w:t>
+        <w:t>in</w:t>
+      </w:r>
+      <w:proofErr w:type="gramEnd"/>
+      <w:r>
+        <w:rPr>
+          <w:b/>
+        </w:rPr>
+        <w:t xml:space="preserve"> the Unit 6 course page (Choose &amp; Analyze a Source)</w:t>
       </w:r>
       <w:r>
         <w:t>.</w:t>
@@ -175,22 +215,21 @@
           <w:sz w:val="24"/>
           <w:szCs w:val="24"/>
         </w:rPr>
-        <w:t>In “Why Social Media is Ruining Your Relationships” by Katherine Ormerod, published on October 16</w:t>
-      </w:r>
-      <w:r>
-        <w:rPr>
-          <w:sz w:val="24"/>
-          <w:szCs w:val="24"/>
-          <w:vertAlign w:val="superscript"/>
-        </w:rPr>
-        <w:t>th</w:t>
-      </w:r>
-      <w:r>
-        <w:rPr>
-          <w:sz w:val="24"/>
-          <w:szCs w:val="24"/>
-        </w:rPr>
-        <w:t xml:space="preserve">, 2018, </w:t>
+        <w:t xml:space="preserve">In “Why Social Media is Ruining Your Relationships” by Katherine Ormerod, published on </w:t>
+      </w:r>
+      <w:r>
+        <w:rPr>
+          <w:sz w:val="24"/>
+          <w:szCs w:val="24"/>
+        </w:rPr>
+        <w:t>May 29th, 2019</w:t>
+      </w:r>
+      <w:r>
+        <w:rPr>
+          <w:sz w:val="24"/>
+          <w:szCs w:val="24"/>
+        </w:rPr>
+        <w:t xml:space="preserve">, </w:t>
       </w:r>
       <w:r>
         <w:rPr>
@@ -232,7 +271,23 @@
           <w:sz w:val="24"/>
           <w:szCs w:val="24"/>
         </w:rPr>
-        <w:t xml:space="preserve"> us feel like we are connected with one another, but the </w:t>
+        <w:t xml:space="preserve"> us feel like we </w:t>
+      </w:r>
+      <w:proofErr w:type="gramStart"/>
+      <w:r>
+        <w:rPr>
+          <w:sz w:val="24"/>
+          <w:szCs w:val="24"/>
+        </w:rPr>
+        <w:t>are connected with</w:t>
+      </w:r>
+      <w:proofErr w:type="gramEnd"/>
+      <w:r>
+        <w:rPr>
+          <w:sz w:val="24"/>
+          <w:szCs w:val="24"/>
+        </w:rPr>
+        <w:t xml:space="preserve"> one another, but the </w:t>
       </w:r>
       <w:r>
         <w:rPr>
@@ -319,14 +374,30 @@
           <w:szCs w:val="24"/>
         </w:rPr>
         <w:lastRenderedPageBreak/>
-        <w:t>conversations over scrolling through online content. The argument is grounded in real-world examples, specifically on how social media shapes our behaviour</w:t>
-      </w:r>
+        <w:t xml:space="preserve">conversations over scrolling through online content. The argument is grounded in real-world examples, specifically on how social media shapes our </w:t>
+      </w:r>
+      <w:proofErr w:type="spellStart"/>
+      <w:r>
+        <w:rPr>
+          <w:sz w:val="24"/>
+          <w:szCs w:val="24"/>
+        </w:rPr>
+        <w:t>behaviour</w:t>
+      </w:r>
+      <w:proofErr w:type="spellEnd"/>
       <w:r>
         <w:rPr>
           <w:sz w:val="24"/>
           <w:szCs w:val="24"/>
         </w:rPr>
         <w:t xml:space="preserve">, and with this portrayal it is likely that many will agree with Ormerod’s negative viewpoint on digital interactions. </w:t>
+      </w:r>
+      <w:r>
+        <w:rPr>
+          <w:sz w:val="24"/>
+          <w:szCs w:val="24"/>
+        </w:rPr>
+        <w:t xml:space="preserve">Ormerod asks, “is social media enhancing our social lives, or is it doing the exact opposite?” (Ormerod, 2019). </w:t>
       </w:r>
     </w:p>
     <w:p>
@@ -540,7 +611,179 @@
           <w:sz w:val="24"/>
           <w:szCs w:val="24"/>
         </w:rPr>
-        <w:t xml:space="preserve">Family members who are across the world from one another is an example of how social media can make maintaining close relationships easier rather than harder. Family members will be able to see each other grow, what they have accomplished, what type of people they are becoming, and messaging in real time to stay up to date with the emotional side of any relationship. Time is also a factor that should be taken into consideration. You may not be </w:t>
+        <w:t xml:space="preserve">Family members who are across the world from one another </w:t>
+      </w:r>
+      <w:proofErr w:type="gramStart"/>
+      <w:r>
+        <w:rPr>
+          <w:sz w:val="24"/>
+          <w:szCs w:val="24"/>
+        </w:rPr>
+        <w:t>is</w:t>
+      </w:r>
+      <w:proofErr w:type="gramEnd"/>
+      <w:r>
+        <w:rPr>
+          <w:sz w:val="24"/>
+          <w:szCs w:val="24"/>
+        </w:rPr>
+        <w:t xml:space="preserve"> </w:t>
+      </w:r>
+      <w:r>
+        <w:rPr>
+          <w:sz w:val="24"/>
+          <w:szCs w:val="24"/>
+        </w:rPr>
+        <w:t xml:space="preserve">an example of how social media can make maintaining close relationships easier rather than harder. Family members will be able to see each other grow, what they have accomplished, what type of people they are becoming, and messaging in real time to stay up to date with the emotional side of any relationship. Time is also a factor that should be taken into consideration. </w:t>
+      </w:r>
+      <w:r>
+        <w:rPr>
+          <w:sz w:val="24"/>
+          <w:szCs w:val="24"/>
+        </w:rPr>
+        <w:t xml:space="preserve">People </w:t>
+      </w:r>
+      <w:r>
+        <w:rPr>
+          <w:sz w:val="24"/>
+          <w:szCs w:val="24"/>
+        </w:rPr>
+        <w:t>do</w:t>
+      </w:r>
+      <w:r>
+        <w:rPr>
+          <w:sz w:val="24"/>
+          <w:szCs w:val="24"/>
+        </w:rPr>
+        <w:t xml:space="preserve"> not have time to see every person they know</w:t>
+      </w:r>
+      <w:r>
+        <w:rPr>
+          <w:sz w:val="24"/>
+          <w:szCs w:val="24"/>
+        </w:rPr>
+        <w:t xml:space="preserve"> each day</w:t>
+      </w:r>
+      <w:r>
+        <w:rPr>
+          <w:sz w:val="24"/>
+          <w:szCs w:val="24"/>
+        </w:rPr>
+        <w:t xml:space="preserve">, especially with the </w:t>
+      </w:r>
+      <w:r>
+        <w:rPr>
+          <w:sz w:val="24"/>
+          <w:szCs w:val="24"/>
+        </w:rPr>
+        <w:t>number</w:t>
+      </w:r>
+      <w:r>
+        <w:rPr>
+          <w:sz w:val="24"/>
+          <w:szCs w:val="24"/>
+        </w:rPr>
+        <w:t xml:space="preserve"> of responsibilities the average person has</w:t>
+      </w:r>
+      <w:r>
+        <w:rPr>
+          <w:sz w:val="24"/>
+          <w:szCs w:val="24"/>
+        </w:rPr>
+        <w:t>.</w:t>
+      </w:r>
+      <w:r>
+        <w:rPr>
+          <w:sz w:val="24"/>
+          <w:szCs w:val="24"/>
+        </w:rPr>
+        <w:t xml:space="preserve"> </w:t>
+      </w:r>
+      <w:r>
+        <w:rPr>
+          <w:sz w:val="24"/>
+          <w:szCs w:val="24"/>
+        </w:rPr>
+        <w:t xml:space="preserve">Social media allows people </w:t>
+      </w:r>
+      <w:r>
+        <w:rPr>
+          <w:sz w:val="24"/>
+          <w:szCs w:val="24"/>
+        </w:rPr>
+        <w:t>to keep connections when they otherwise would not be able to. Effectively, thi</w:t>
+      </w:r>
+      <w:r>
+        <w:rPr>
+          <w:sz w:val="24"/>
+          <w:szCs w:val="24"/>
+        </w:rPr>
+        <w:t>s gives people a better chance to maintain a meaningful relationship with more people</w:t>
+      </w:r>
+      <w:r>
+        <w:rPr>
+          <w:sz w:val="24"/>
+          <w:szCs w:val="24"/>
+        </w:rPr>
+        <w:t xml:space="preserve"> throughout their lives. </w:t>
+      </w:r>
+      <w:r>
+        <w:rPr>
+          <w:sz w:val="24"/>
+          <w:szCs w:val="24"/>
+        </w:rPr>
+        <w:t xml:space="preserve">Lastly, Ormerod focuses on loneliness caused by social media with might overlook the other social or economic challenges there are in the world. </w:t>
+      </w:r>
+      <w:r>
+        <w:rPr>
+          <w:sz w:val="24"/>
+          <w:szCs w:val="24"/>
+        </w:rPr>
+        <w:t xml:space="preserve">People have the power to change how they use social media </w:t>
+      </w:r>
+      <w:proofErr w:type="gramStart"/>
+      <w:r>
+        <w:rPr>
+          <w:sz w:val="24"/>
+          <w:szCs w:val="24"/>
+        </w:rPr>
+        <w:t>applications</w:t>
+      </w:r>
+      <w:r>
+        <w:rPr>
+          <w:sz w:val="24"/>
+          <w:szCs w:val="24"/>
+        </w:rPr>
+        <w:t>, but</w:t>
+      </w:r>
+      <w:proofErr w:type="gramEnd"/>
+      <w:r>
+        <w:rPr>
+          <w:sz w:val="24"/>
+          <w:szCs w:val="24"/>
+        </w:rPr>
+        <w:t xml:space="preserve"> </w:t>
+      </w:r>
+      <w:r>
+        <w:rPr>
+          <w:sz w:val="24"/>
+          <w:szCs w:val="24"/>
+        </w:rPr>
+        <w:t xml:space="preserve">changing social or economic </w:t>
+      </w:r>
+      <w:r>
+        <w:rPr>
+          <w:sz w:val="24"/>
+          <w:szCs w:val="24"/>
+        </w:rPr>
+        <w:t>conditions</w:t>
+      </w:r>
+      <w:r>
+        <w:rPr>
+          <w:sz w:val="24"/>
+          <w:szCs w:val="24"/>
+        </w:rPr>
+        <w:t xml:space="preserve"> is not as easy.</w:t>
       </w:r>
     </w:p>
     <w:p>
@@ -1023,8 +1266,20 @@
           <w:u w:val="single"/>
           <w:lang w:val="en-CA"/>
         </w:rPr>
-        <w:t xml:space="preserve"> of which must be academic/ peer-reviewed</w:t>
-      </w:r>
+        <w:t xml:space="preserve"> of which must be academic/ </w:t>
+      </w:r>
+      <w:proofErr w:type="gramStart"/>
+      <w:r>
+        <w:rPr>
+          <w:rFonts w:eastAsia="Times New Roman"/>
+          <w:sz w:val="24"/>
+          <w:szCs w:val="24"/>
+          <w:u w:val="single"/>
+          <w:lang w:val="en-CA"/>
+        </w:rPr>
+        <w:t>peer-reviewed</w:t>
+      </w:r>
+      <w:proofErr w:type="gramEnd"/>
       <w:r>
         <w:rPr>
           <w:rFonts w:eastAsia="Times New Roman"/>
@@ -1140,8 +1395,19 @@
           <w:szCs w:val="24"/>
           <w:lang w:val="en-CA"/>
         </w:rPr>
-        <w:t>Brian S. Butler, Sabine Matook</w:t>
-      </w:r>
+        <w:t xml:space="preserve">Brian S. Butler, Sabine </w:t>
+      </w:r>
+      <w:proofErr w:type="spellStart"/>
+      <w:r>
+        <w:rPr>
+          <w:rFonts w:eastAsia="Times New Roman"/>
+          <w:sz w:val="24"/>
+          <w:szCs w:val="24"/>
+          <w:lang w:val="en-CA"/>
+        </w:rPr>
+        <w:t>Matook</w:t>
+      </w:r>
+      <w:proofErr w:type="spellEnd"/>
     </w:p>
     <w:p>
       <w:pPr>
@@ -1370,14 +1636,65 @@
         </w:rPr>
         <w:t>: </w:t>
       </w:r>
-      <w:r>
-        <w:rPr>
-          <w:rFonts w:eastAsia="Times New Roman"/>
-          <w:sz w:val="24"/>
-          <w:szCs w:val="24"/>
-          <w:lang w:val="en-CA"/>
-        </w:rPr>
-        <w:t>Steinsbekk, Silje ; Bjørklund, Oda ; Valkenburg, Patti ; Nesi, Jacqueline ; Wichstrøm, Lars</w:t>
+      <w:proofErr w:type="spellStart"/>
+      <w:r>
+        <w:rPr>
+          <w:rFonts w:eastAsia="Times New Roman"/>
+          <w:sz w:val="24"/>
+          <w:szCs w:val="24"/>
+          <w:lang w:val="en-CA"/>
+        </w:rPr>
+        <w:t>Steinsbekk</w:t>
+      </w:r>
+      <w:proofErr w:type="spellEnd"/>
+      <w:r>
+        <w:rPr>
+          <w:rFonts w:eastAsia="Times New Roman"/>
+          <w:sz w:val="24"/>
+          <w:szCs w:val="24"/>
+          <w:lang w:val="en-CA"/>
+        </w:rPr>
+        <w:t xml:space="preserve">, </w:t>
+      </w:r>
+      <w:proofErr w:type="gramStart"/>
+      <w:r>
+        <w:rPr>
+          <w:rFonts w:eastAsia="Times New Roman"/>
+          <w:sz w:val="24"/>
+          <w:szCs w:val="24"/>
+          <w:lang w:val="en-CA"/>
+        </w:rPr>
+        <w:t>Silje ;</w:t>
+      </w:r>
+      <w:proofErr w:type="gramEnd"/>
+      <w:r>
+        <w:rPr>
+          <w:rFonts w:eastAsia="Times New Roman"/>
+          <w:sz w:val="24"/>
+          <w:szCs w:val="24"/>
+          <w:lang w:val="en-CA"/>
+        </w:rPr>
+        <w:t xml:space="preserve"> Bjørklund, Oda ; Valkenburg, Patti ; Nesi, Jacqueline ; </w:t>
+      </w:r>
+      <w:proofErr w:type="spellStart"/>
+      <w:r>
+        <w:rPr>
+          <w:rFonts w:eastAsia="Times New Roman"/>
+          <w:sz w:val="24"/>
+          <w:szCs w:val="24"/>
+          <w:lang w:val="en-CA"/>
+        </w:rPr>
+        <w:t>Wichstrøm</w:t>
+      </w:r>
+      <w:proofErr w:type="spellEnd"/>
+      <w:r>
+        <w:rPr>
+          <w:rFonts w:eastAsia="Times New Roman"/>
+          <w:sz w:val="24"/>
+          <w:szCs w:val="24"/>
+          <w:lang w:val="en-CA"/>
+        </w:rPr>
+        <w:t>, Lars</w:t>
       </w:r>
     </w:p>
     <w:p>
@@ -1401,6 +1718,7 @@
           <w:szCs w:val="24"/>
           <w:lang w:val="en-CA"/>
         </w:rPr>
+        <w:lastRenderedPageBreak/>
         <w:t>Type of source: </w:t>
       </w:r>
       <w:r>
@@ -1572,7 +1890,6 @@
           <w:szCs w:val="24"/>
           <w:lang w:val="en-CA"/>
         </w:rPr>
-        <w:lastRenderedPageBreak/>
         <w:t>Title: </w:t>
       </w:r>
       <w:r>
@@ -1633,7 +1950,27 @@
           <w:szCs w:val="24"/>
           <w:lang w:val="en-CA"/>
         </w:rPr>
-        <w:t>Bouffard, Skye ; Giglio, Deanna ; Zheng, Zane</w:t>
+        <w:t xml:space="preserve">Bouffard, </w:t>
+      </w:r>
+      <w:proofErr w:type="gramStart"/>
+      <w:r>
+        <w:rPr>
+          <w:rFonts w:eastAsia="Times New Roman"/>
+          <w:sz w:val="24"/>
+          <w:szCs w:val="24"/>
+          <w:lang w:val="en-CA"/>
+        </w:rPr>
+        <w:t>Skye ;</w:t>
+      </w:r>
+      <w:proofErr w:type="gramEnd"/>
+      <w:r>
+        <w:rPr>
+          <w:rFonts w:eastAsia="Times New Roman"/>
+          <w:sz w:val="24"/>
+          <w:szCs w:val="24"/>
+          <w:lang w:val="en-CA"/>
+        </w:rPr>
+        <w:t xml:space="preserve"> Giglio, Deanna ; Zheng, Zane</w:t>
       </w:r>
     </w:p>
     <w:p>
@@ -1877,7 +2214,27 @@
           <w:szCs w:val="24"/>
           <w:lang w:val="en-CA"/>
         </w:rPr>
-        <w:t>Hoffner, Cynthia A. ; Bond, Bradley J.</w:t>
+        <w:t xml:space="preserve">Hoffner, Cynthia </w:t>
+      </w:r>
+      <w:proofErr w:type="gramStart"/>
+      <w:r>
+        <w:rPr>
+          <w:rFonts w:eastAsia="Times New Roman"/>
+          <w:sz w:val="24"/>
+          <w:szCs w:val="24"/>
+          <w:lang w:val="en-CA"/>
+        </w:rPr>
+        <w:t>A. ;</w:t>
+      </w:r>
+      <w:proofErr w:type="gramEnd"/>
+      <w:r>
+        <w:rPr>
+          <w:rFonts w:eastAsia="Times New Roman"/>
+          <w:sz w:val="24"/>
+          <w:szCs w:val="24"/>
+          <w:lang w:val="en-CA"/>
+        </w:rPr>
+        <w:t xml:space="preserve"> Bond, Bradley J.</w:t>
       </w:r>
     </w:p>
     <w:p>

</xml_diff>